<commit_message>
Added search bar into SRS file; Added more information into SDD file;
</commit_message>
<xml_diff>
--- a/Documentation/SRS_1.0v_Hunote.docx
+++ b/Documentation/SRS_1.0v_Hunote.docx
@@ -65,29 +65,7 @@
           <w:szCs w:val="40"/>
           <w:lang w:val="en-US"/>
         </w:rPr>
-        <w:t xml:space="preserve"> Web App – „</w:t>
-      </w:r>
-      <w:proofErr w:type="spellStart"/>
-      <w:r>
-        <w:rPr>
-          <w:b/>
-          <w:bCs/>
-          <w:sz w:val="40"/>
-          <w:szCs w:val="40"/>
-          <w:lang w:val="en-US"/>
-        </w:rPr>
-        <w:t>Hunote</w:t>
-      </w:r>
-      <w:proofErr w:type="spellEnd"/>
-      <w:r>
-        <w:rPr>
-          <w:b/>
-          <w:bCs/>
-          <w:sz w:val="40"/>
-          <w:szCs w:val="40"/>
-          <w:lang w:val="en-US"/>
-        </w:rPr>
-        <w:t>”</w:t>
+        <w:t xml:space="preserve"> Web App – „Hunote”</w:t>
       </w:r>
     </w:p>
     <w:p>
@@ -232,7 +210,7 @@
       <w:sdtContent>
         <w:p>
           <w:pPr>
-            <w:pStyle w:val="TOCHeading"/>
+            <w:pStyle w:val="Nagwekspisutreci"/>
           </w:pPr>
           <w:r>
             <w:t>Table of contents</w:t>
@@ -240,7 +218,7 @@
         </w:p>
         <w:p>
           <w:pPr>
-            <w:pStyle w:val="TOC1"/>
+            <w:pStyle w:val="Spistreci1"/>
             <w:tabs>
               <w:tab w:val="left" w:pos="720"/>
               <w:tab w:val="right" w:leader="dot" w:pos="9062"/>
@@ -266,7 +244,7 @@
           <w:hyperlink w:anchor="_Toc189927843" w:history="1">
             <w:r>
               <w:rPr>
-                <w:rStyle w:val="Hyperlink"/>
+                <w:rStyle w:val="Hipercze"/>
                 <w:noProof/>
                 <w:lang w:val="en-US"/>
               </w:rPr>
@@ -285,7 +263,7 @@
             </w:r>
             <w:r>
               <w:rPr>
-                <w:rStyle w:val="Hyperlink"/>
+                <w:rStyle w:val="Hipercze"/>
                 <w:noProof/>
                 <w:lang w:val="en-US"/>
               </w:rPr>
@@ -343,7 +321,7 @@
         </w:p>
         <w:p>
           <w:pPr>
-            <w:pStyle w:val="TOC1"/>
+            <w:pStyle w:val="Spistreci1"/>
             <w:tabs>
               <w:tab w:val="left" w:pos="720"/>
               <w:tab w:val="right" w:leader="dot" w:pos="9062"/>
@@ -360,7 +338,7 @@
           <w:hyperlink w:anchor="_Toc189927844" w:history="1">
             <w:r>
               <w:rPr>
-                <w:rStyle w:val="Hyperlink"/>
+                <w:rStyle w:val="Hipercze"/>
                 <w:noProof/>
                 <w:lang w:val="en-US"/>
               </w:rPr>
@@ -379,7 +357,7 @@
             </w:r>
             <w:r>
               <w:rPr>
-                <w:rStyle w:val="Hyperlink"/>
+                <w:rStyle w:val="Hipercze"/>
                 <w:noProof/>
               </w:rPr>
               <w:t>Features and Requirements</w:t>
@@ -436,7 +414,7 @@
         </w:p>
         <w:p>
           <w:pPr>
-            <w:pStyle w:val="TOC2"/>
+            <w:pStyle w:val="Spistreci2"/>
             <w:tabs>
               <w:tab w:val="left" w:pos="720"/>
               <w:tab w:val="right" w:leader="dot" w:pos="9062"/>
@@ -453,7 +431,7 @@
           <w:hyperlink w:anchor="_Toc189927845" w:history="1">
             <w:r>
               <w:rPr>
-                <w:rStyle w:val="Hyperlink"/>
+                <w:rStyle w:val="Hipercze"/>
                 <w:noProof/>
               </w:rPr>
               <w:t>2.1</w:t>
@@ -471,7 +449,7 @@
             </w:r>
             <w:r>
               <w:rPr>
-                <w:rStyle w:val="Hyperlink"/>
+                <w:rStyle w:val="Hipercze"/>
                 <w:noProof/>
               </w:rPr>
               <w:t>Main page view</w:t>
@@ -528,7 +506,7 @@
         </w:p>
         <w:p>
           <w:pPr>
-            <w:pStyle w:val="TOC2"/>
+            <w:pStyle w:val="Spistreci2"/>
             <w:tabs>
               <w:tab w:val="left" w:pos="720"/>
               <w:tab w:val="right" w:leader="dot" w:pos="9062"/>
@@ -545,7 +523,7 @@
           <w:hyperlink w:anchor="_Toc189927846" w:history="1">
             <w:r>
               <w:rPr>
-                <w:rStyle w:val="Hyperlink"/>
+                <w:rStyle w:val="Hipercze"/>
                 <w:noProof/>
               </w:rPr>
               <w:t>2.2</w:t>
@@ -563,7 +541,7 @@
             </w:r>
             <w:r>
               <w:rPr>
-                <w:rStyle w:val="Hyperlink"/>
+                <w:rStyle w:val="Hipercze"/>
                 <w:noProof/>
               </w:rPr>
               <w:t>Navigation buttons</w:t>
@@ -620,7 +598,7 @@
         </w:p>
         <w:p>
           <w:pPr>
-            <w:pStyle w:val="TOC3"/>
+            <w:pStyle w:val="Spistreci3"/>
             <w:tabs>
               <w:tab w:val="left" w:pos="1200"/>
               <w:tab w:val="right" w:leader="dot" w:pos="9062"/>
@@ -637,7 +615,7 @@
           <w:hyperlink w:anchor="_Toc189927847" w:history="1">
             <w:r>
               <w:rPr>
-                <w:rStyle w:val="Hyperlink"/>
+                <w:rStyle w:val="Hipercze"/>
                 <w:noProof/>
                 <w:lang w:val="en-US"/>
               </w:rPr>
@@ -656,7 +634,7 @@
             </w:r>
             <w:r>
               <w:rPr>
-                <w:rStyle w:val="Hyperlink"/>
+                <w:rStyle w:val="Hipercze"/>
                 <w:noProof/>
                 <w:lang w:val="en-US"/>
               </w:rPr>
@@ -714,7 +692,7 @@
         </w:p>
         <w:p>
           <w:pPr>
-            <w:pStyle w:val="TOC3"/>
+            <w:pStyle w:val="Spistreci3"/>
             <w:tabs>
               <w:tab w:val="left" w:pos="1200"/>
               <w:tab w:val="right" w:leader="dot" w:pos="9062"/>
@@ -731,7 +709,7 @@
           <w:hyperlink w:anchor="_Toc189927848" w:history="1">
             <w:r>
               <w:rPr>
-                <w:rStyle w:val="Hyperlink"/>
+                <w:rStyle w:val="Hipercze"/>
                 <w:noProof/>
                 <w:lang w:val="en-US"/>
               </w:rPr>
@@ -750,7 +728,7 @@
             </w:r>
             <w:r>
               <w:rPr>
-                <w:rStyle w:val="Hyperlink"/>
+                <w:rStyle w:val="Hipercze"/>
                 <w:noProof/>
                 <w:lang w:val="en-US"/>
               </w:rPr>
@@ -808,7 +786,7 @@
         </w:p>
         <w:p>
           <w:pPr>
-            <w:pStyle w:val="TOC3"/>
+            <w:pStyle w:val="Spistreci3"/>
             <w:tabs>
               <w:tab w:val="left" w:pos="1200"/>
               <w:tab w:val="right" w:leader="dot" w:pos="9062"/>
@@ -825,7 +803,7 @@
           <w:hyperlink w:anchor="_Toc189927849" w:history="1">
             <w:r>
               <w:rPr>
-                <w:rStyle w:val="Hyperlink"/>
+                <w:rStyle w:val="Hipercze"/>
                 <w:noProof/>
                 <w:lang w:val="en-US"/>
               </w:rPr>
@@ -844,7 +822,7 @@
             </w:r>
             <w:r>
               <w:rPr>
-                <w:rStyle w:val="Hyperlink"/>
+                <w:rStyle w:val="Hipercze"/>
                 <w:noProof/>
                 <w:lang w:val="en-US"/>
               </w:rPr>
@@ -902,7 +880,7 @@
         </w:p>
         <w:p>
           <w:pPr>
-            <w:pStyle w:val="TOC3"/>
+            <w:pStyle w:val="Spistreci3"/>
             <w:tabs>
               <w:tab w:val="left" w:pos="1200"/>
               <w:tab w:val="right" w:leader="dot" w:pos="9062"/>
@@ -919,7 +897,7 @@
           <w:hyperlink w:anchor="_Toc189927850" w:history="1">
             <w:r>
               <w:rPr>
-                <w:rStyle w:val="Hyperlink"/>
+                <w:rStyle w:val="Hipercze"/>
                 <w:noProof/>
                 <w:lang w:val="en-US"/>
               </w:rPr>
@@ -938,7 +916,7 @@
             </w:r>
             <w:r>
               <w:rPr>
-                <w:rStyle w:val="Hyperlink"/>
+                <w:rStyle w:val="Hipercze"/>
                 <w:noProof/>
                 <w:lang w:val="en-US"/>
               </w:rPr>
@@ -996,7 +974,7 @@
         </w:p>
         <w:p>
           <w:pPr>
-            <w:pStyle w:val="TOC3"/>
+            <w:pStyle w:val="Spistreci3"/>
             <w:tabs>
               <w:tab w:val="left" w:pos="1200"/>
               <w:tab w:val="right" w:leader="dot" w:pos="9062"/>
@@ -1013,7 +991,7 @@
           <w:hyperlink w:anchor="_Toc189927851" w:history="1">
             <w:r>
               <w:rPr>
-                <w:rStyle w:val="Hyperlink"/>
+                <w:rStyle w:val="Hipercze"/>
                 <w:noProof/>
                 <w:lang w:val="en-US"/>
               </w:rPr>
@@ -1032,7 +1010,7 @@
             </w:r>
             <w:r>
               <w:rPr>
-                <w:rStyle w:val="Hyperlink"/>
+                <w:rStyle w:val="Hipercze"/>
                 <w:noProof/>
                 <w:lang w:val="en-US"/>
               </w:rPr>
@@ -1090,7 +1068,7 @@
         </w:p>
         <w:p>
           <w:pPr>
-            <w:pStyle w:val="TOC3"/>
+            <w:pStyle w:val="Spistreci3"/>
             <w:tabs>
               <w:tab w:val="left" w:pos="1200"/>
               <w:tab w:val="right" w:leader="dot" w:pos="9062"/>
@@ -1107,7 +1085,7 @@
           <w:hyperlink w:anchor="_Toc189927852" w:history="1">
             <w:r>
               <w:rPr>
-                <w:rStyle w:val="Hyperlink"/>
+                <w:rStyle w:val="Hipercze"/>
                 <w:noProof/>
                 <w:lang w:val="en-US"/>
               </w:rPr>
@@ -1126,7 +1104,7 @@
             </w:r>
             <w:r>
               <w:rPr>
-                <w:rStyle w:val="Hyperlink"/>
+                <w:rStyle w:val="Hipercze"/>
                 <w:noProof/>
                 <w:lang w:val="en-US"/>
               </w:rPr>
@@ -1184,7 +1162,7 @@
         </w:p>
         <w:p>
           <w:pPr>
-            <w:pStyle w:val="TOC2"/>
+            <w:pStyle w:val="Spistreci2"/>
             <w:tabs>
               <w:tab w:val="left" w:pos="720"/>
               <w:tab w:val="right" w:leader="dot" w:pos="9062"/>
@@ -1201,7 +1179,7 @@
           <w:hyperlink w:anchor="_Toc189927853" w:history="1">
             <w:r>
               <w:rPr>
-                <w:rStyle w:val="Hyperlink"/>
+                <w:rStyle w:val="Hipercze"/>
                 <w:noProof/>
                 <w:lang w:val="en-US"/>
               </w:rPr>
@@ -1220,7 +1198,7 @@
             </w:r>
             <w:r>
               <w:rPr>
-                <w:rStyle w:val="Hyperlink"/>
+                <w:rStyle w:val="Hipercze"/>
                 <w:noProof/>
                 <w:lang w:val="en-US"/>
               </w:rPr>
@@ -1278,7 +1256,7 @@
         </w:p>
         <w:p>
           <w:pPr>
-            <w:pStyle w:val="TOC3"/>
+            <w:pStyle w:val="Spistreci3"/>
             <w:tabs>
               <w:tab w:val="left" w:pos="1200"/>
               <w:tab w:val="right" w:leader="dot" w:pos="9062"/>
@@ -1295,7 +1273,7 @@
           <w:hyperlink w:anchor="_Toc189927854" w:history="1">
             <w:r>
               <w:rPr>
-                <w:rStyle w:val="Hyperlink"/>
+                <w:rStyle w:val="Hipercze"/>
                 <w:noProof/>
                 <w:lang w:val="en-US"/>
               </w:rPr>
@@ -1314,7 +1292,7 @@
             </w:r>
             <w:r>
               <w:rPr>
-                <w:rStyle w:val="Hyperlink"/>
+                <w:rStyle w:val="Hipercze"/>
                 <w:noProof/>
                 <w:lang w:val="en-US"/>
               </w:rPr>
@@ -1372,7 +1350,7 @@
         </w:p>
         <w:p>
           <w:pPr>
-            <w:pStyle w:val="TOC3"/>
+            <w:pStyle w:val="Spistreci3"/>
             <w:tabs>
               <w:tab w:val="left" w:pos="1200"/>
               <w:tab w:val="right" w:leader="dot" w:pos="9062"/>
@@ -1389,7 +1367,7 @@
           <w:hyperlink w:anchor="_Toc189927855" w:history="1">
             <w:r>
               <w:rPr>
-                <w:rStyle w:val="Hyperlink"/>
+                <w:rStyle w:val="Hipercze"/>
                 <w:noProof/>
                 <w:lang w:val="en-US"/>
               </w:rPr>
@@ -1408,7 +1386,7 @@
             </w:r>
             <w:r>
               <w:rPr>
-                <w:rStyle w:val="Hyperlink"/>
+                <w:rStyle w:val="Hipercze"/>
                 <w:noProof/>
                 <w:lang w:val="en-US"/>
               </w:rPr>
@@ -1466,7 +1444,7 @@
         </w:p>
         <w:p>
           <w:pPr>
-            <w:pStyle w:val="TOC3"/>
+            <w:pStyle w:val="Spistreci3"/>
             <w:tabs>
               <w:tab w:val="left" w:pos="1200"/>
               <w:tab w:val="right" w:leader="dot" w:pos="9062"/>
@@ -1483,7 +1461,7 @@
           <w:hyperlink w:anchor="_Toc189927856" w:history="1">
             <w:r>
               <w:rPr>
-                <w:rStyle w:val="Hyperlink"/>
+                <w:rStyle w:val="Hipercze"/>
                 <w:noProof/>
                 <w:lang w:val="en-US"/>
               </w:rPr>
@@ -1502,7 +1480,7 @@
             </w:r>
             <w:r>
               <w:rPr>
-                <w:rStyle w:val="Hyperlink"/>
+                <w:rStyle w:val="Hipercze"/>
                 <w:noProof/>
                 <w:lang w:val="en-US"/>
               </w:rPr>
@@ -1560,7 +1538,7 @@
         </w:p>
         <w:p>
           <w:pPr>
-            <w:pStyle w:val="TOC2"/>
+            <w:pStyle w:val="Spistreci2"/>
             <w:tabs>
               <w:tab w:val="left" w:pos="720"/>
               <w:tab w:val="right" w:leader="dot" w:pos="9062"/>
@@ -1577,7 +1555,7 @@
           <w:hyperlink w:anchor="_Toc189927857" w:history="1">
             <w:r>
               <w:rPr>
-                <w:rStyle w:val="Hyperlink"/>
+                <w:rStyle w:val="Hipercze"/>
                 <w:noProof/>
                 <w:lang w:val="en-US"/>
               </w:rPr>
@@ -1596,7 +1574,7 @@
             </w:r>
             <w:r>
               <w:rPr>
-                <w:rStyle w:val="Hyperlink"/>
+                <w:rStyle w:val="Hipercze"/>
                 <w:noProof/>
                 <w:lang w:val="en-US"/>
               </w:rPr>
@@ -1654,7 +1632,7 @@
         </w:p>
         <w:p>
           <w:pPr>
-            <w:pStyle w:val="TOC3"/>
+            <w:pStyle w:val="Spistreci3"/>
             <w:tabs>
               <w:tab w:val="left" w:pos="1200"/>
               <w:tab w:val="right" w:leader="dot" w:pos="9062"/>
@@ -1671,7 +1649,7 @@
           <w:hyperlink w:anchor="_Toc189927858" w:history="1">
             <w:r>
               <w:rPr>
-                <w:rStyle w:val="Hyperlink"/>
+                <w:rStyle w:val="Hipercze"/>
                 <w:noProof/>
                 <w:lang w:val="en-US"/>
               </w:rPr>
@@ -1690,7 +1668,7 @@
             </w:r>
             <w:r>
               <w:rPr>
-                <w:rStyle w:val="Hyperlink"/>
+                <w:rStyle w:val="Hipercze"/>
                 <w:noProof/>
                 <w:lang w:val="en-US"/>
               </w:rPr>
@@ -1784,7 +1762,7 @@
     </w:p>
     <w:p>
       <w:pPr>
-        <w:pStyle w:val="Heading1"/>
+        <w:pStyle w:val="Nagwek1"/>
         <w:rPr>
           <w:lang w:val="en-US"/>
         </w:rPr>
@@ -1989,7 +1967,7 @@
     </w:p>
     <w:p>
       <w:pPr>
-        <w:pStyle w:val="Heading1"/>
+        <w:pStyle w:val="Nagwek1"/>
         <w:rPr>
           <w:lang w:val="en-US"/>
         </w:rPr>
@@ -2002,7 +1980,7 @@
     </w:p>
     <w:p>
       <w:pPr>
-        <w:pStyle w:val="Heading2"/>
+        <w:pStyle w:val="Nagwek2"/>
       </w:pPr>
       <w:bookmarkStart w:id="2" w:name="_Toc189927845"/>
       <w:r>
@@ -2025,7 +2003,7 @@
     </w:p>
     <w:p>
       <w:pPr>
-        <w:pStyle w:val="Heading2"/>
+        <w:pStyle w:val="Nagwek2"/>
       </w:pPr>
       <w:bookmarkStart w:id="3" w:name="_Toc189927846"/>
       <w:r>
@@ -2054,7 +2032,7 @@
     </w:p>
     <w:p>
       <w:pPr>
-        <w:pStyle w:val="ListParagraph"/>
+        <w:pStyle w:val="Akapitzlist"/>
         <w:numPr>
           <w:ilvl w:val="0"/>
           <w:numId w:val="4"/>
@@ -2072,7 +2050,7 @@
     </w:p>
     <w:p>
       <w:pPr>
-        <w:pStyle w:val="ListParagraph"/>
+        <w:pStyle w:val="Akapitzlist"/>
         <w:numPr>
           <w:ilvl w:val="0"/>
           <w:numId w:val="4"/>
@@ -2090,7 +2068,7 @@
     </w:p>
     <w:p>
       <w:pPr>
-        <w:pStyle w:val="ListParagraph"/>
+        <w:pStyle w:val="Akapitzlist"/>
         <w:numPr>
           <w:ilvl w:val="0"/>
           <w:numId w:val="4"/>
@@ -2108,7 +2086,7 @@
     </w:p>
     <w:p>
       <w:pPr>
-        <w:pStyle w:val="ListParagraph"/>
+        <w:pStyle w:val="Akapitzlist"/>
         <w:numPr>
           <w:ilvl w:val="0"/>
           <w:numId w:val="4"/>
@@ -2126,7 +2104,7 @@
     </w:p>
     <w:p>
       <w:pPr>
-        <w:pStyle w:val="ListParagraph"/>
+        <w:pStyle w:val="Akapitzlist"/>
         <w:numPr>
           <w:ilvl w:val="0"/>
           <w:numId w:val="4"/>
@@ -2144,7 +2122,7 @@
     </w:p>
     <w:p>
       <w:pPr>
-        <w:pStyle w:val="ListParagraph"/>
+        <w:pStyle w:val="Akapitzlist"/>
         <w:numPr>
           <w:ilvl w:val="0"/>
           <w:numId w:val="4"/>
@@ -2162,7 +2140,7 @@
     </w:p>
     <w:p>
       <w:pPr>
-        <w:pStyle w:val="ListParagraph"/>
+        <w:pStyle w:val="Akapitzlist"/>
         <w:numPr>
           <w:ilvl w:val="0"/>
           <w:numId w:val="4"/>
@@ -2180,7 +2158,7 @@
     </w:p>
     <w:p>
       <w:pPr>
-        <w:pStyle w:val="Heading3"/>
+        <w:pStyle w:val="Nagwek3"/>
         <w:rPr>
           <w:lang w:val="en-US"/>
         </w:rPr>
@@ -2190,7 +2168,19 @@
         <w:rPr>
           <w:lang w:val="en-US"/>
         </w:rPr>
-        <w:t>Category Button</w:t>
+        <w:t xml:space="preserve">Category </w:t>
+      </w:r>
+      <w:r>
+        <w:rPr>
+          <w:lang w:val="en-US"/>
+        </w:rPr>
+        <w:t>b</w:t>
+      </w:r>
+      <w:r>
+        <w:rPr>
+          <w:lang w:val="en-US"/>
+        </w:rPr>
+        <w:t>utton</w:t>
       </w:r>
       <w:bookmarkEnd w:id="4"/>
     </w:p>
@@ -2209,7 +2199,7 @@
     </w:p>
     <w:p>
       <w:pPr>
-        <w:pStyle w:val="Heading3"/>
+        <w:pStyle w:val="Nagwek3"/>
         <w:rPr>
           <w:lang w:val="en-US"/>
         </w:rPr>
@@ -2238,7 +2228,7 @@
     </w:p>
     <w:p>
       <w:pPr>
-        <w:pStyle w:val="Heading3"/>
+        <w:pStyle w:val="Nagwek3"/>
         <w:rPr>
           <w:lang w:val="en-US"/>
         </w:rPr>
@@ -2273,7 +2263,7 @@
     </w:p>
     <w:p>
       <w:pPr>
-        <w:pStyle w:val="Heading3"/>
+        <w:pStyle w:val="Nagwek3"/>
         <w:rPr>
           <w:lang w:val="en-US"/>
         </w:rPr>
@@ -2302,7 +2292,34 @@
     </w:p>
     <w:p>
       <w:pPr>
-        <w:pStyle w:val="Heading3"/>
+        <w:pStyle w:val="Nagwek3"/>
+        <w:rPr>
+          <w:lang w:val="en-US"/>
+        </w:rPr>
+      </w:pPr>
+      <w:r>
+        <w:rPr>
+          <w:lang w:val="en-US"/>
+        </w:rPr>
+        <w:t>Search bar button</w:t>
+      </w:r>
+    </w:p>
+    <w:p>
+      <w:pPr>
+        <w:rPr>
+          <w:lang w:val="en-US"/>
+        </w:rPr>
+      </w:pPr>
+      <w:r>
+        <w:rPr>
+          <w:lang w:val="en-US"/>
+        </w:rPr>
+        <w:t>When clicked the search bar appears which allows user to find specific note by typing its name.</w:t>
+      </w:r>
+    </w:p>
+    <w:p>
+      <w:pPr>
+        <w:pStyle w:val="Nagwek3"/>
         <w:rPr>
           <w:lang w:val="en-US"/>
         </w:rPr>
@@ -2331,7 +2348,7 @@
     </w:p>
     <w:p>
       <w:pPr>
-        <w:pStyle w:val="Heading3"/>
+        <w:pStyle w:val="Nagwek3"/>
         <w:rPr>
           <w:lang w:val="en-US"/>
         </w:rPr>
@@ -2370,12 +2387,13 @@
         <w:rPr>
           <w:lang w:val="en-US"/>
         </w:rPr>
+        <w:lastRenderedPageBreak/>
         <w:br w:type="page"/>
       </w:r>
     </w:p>
     <w:p>
       <w:pPr>
-        <w:pStyle w:val="Heading2"/>
+        <w:pStyle w:val="Nagwek2"/>
         <w:rPr>
           <w:lang w:val="en-US"/>
         </w:rPr>
@@ -2392,7 +2410,7 @@
     </w:p>
     <w:p>
       <w:pPr>
-        <w:pStyle w:val="Heading3"/>
+        <w:pStyle w:val="Nagwek3"/>
         <w:rPr>
           <w:lang w:val="en-US"/>
         </w:rPr>
@@ -2421,7 +2439,7 @@
     </w:p>
     <w:p>
       <w:pPr>
-        <w:pStyle w:val="Heading3"/>
+        <w:pStyle w:val="Nagwek3"/>
         <w:rPr>
           <w:lang w:val="en-US"/>
         </w:rPr>
@@ -2450,7 +2468,7 @@
     </w:p>
     <w:p>
       <w:pPr>
-        <w:pStyle w:val="Heading3"/>
+        <w:pStyle w:val="Nagwek3"/>
         <w:rPr>
           <w:lang w:val="en-US"/>
         </w:rPr>
@@ -2492,7 +2510,7 @@
     </w:p>
     <w:p>
       <w:pPr>
-        <w:pStyle w:val="Heading2"/>
+        <w:pStyle w:val="Nagwek2"/>
         <w:rPr>
           <w:lang w:val="en-US"/>
         </w:rPr>
@@ -2552,7 +2570,7 @@
     </w:p>
     <w:p>
       <w:pPr>
-        <w:pStyle w:val="ListParagraph"/>
+        <w:pStyle w:val="Akapitzlist"/>
         <w:numPr>
           <w:ilvl w:val="0"/>
           <w:numId w:val="5"/>
@@ -2570,7 +2588,7 @@
     </w:p>
     <w:p>
       <w:pPr>
-        <w:pStyle w:val="ListParagraph"/>
+        <w:pStyle w:val="Akapitzlist"/>
         <w:numPr>
           <w:ilvl w:val="0"/>
           <w:numId w:val="5"/>
@@ -2588,7 +2606,7 @@
     </w:p>
     <w:p>
       <w:pPr>
-        <w:pStyle w:val="ListParagraph"/>
+        <w:pStyle w:val="Akapitzlist"/>
         <w:numPr>
           <w:ilvl w:val="0"/>
           <w:numId w:val="5"/>
@@ -2644,7 +2662,7 @@
     </w:p>
     <w:p>
       <w:pPr>
-        <w:pStyle w:val="Heading3"/>
+        <w:pStyle w:val="Nagwek3"/>
         <w:rPr>
           <w:lang w:val="en-US"/>
         </w:rPr>
@@ -3130,7 +3148,7 @@
     <w:lvl w:ilvl="0">
       <w:start w:val="1"/>
       <w:numFmt w:val="decimal"/>
-      <w:pStyle w:val="Heading1"/>
+      <w:pStyle w:val="Nagwek1"/>
       <w:lvlText w:val="%1."/>
       <w:lvlJc w:val="left"/>
       <w:pPr>
@@ -3140,7 +3158,7 @@
     <w:lvl w:ilvl="1">
       <w:start w:val="1"/>
       <w:numFmt w:val="decimal"/>
-      <w:pStyle w:val="Heading2"/>
+      <w:pStyle w:val="Nagwek2"/>
       <w:lvlText w:val="%1.%2"/>
       <w:lvlJc w:val="left"/>
       <w:pPr>
@@ -3150,7 +3168,7 @@
     <w:lvl w:ilvl="2">
       <w:start w:val="1"/>
       <w:numFmt w:val="decimal"/>
-      <w:pStyle w:val="Heading3"/>
+      <w:pStyle w:val="Nagwek3"/>
       <w:lvlText w:val="%1.%2.%3"/>
       <w:lvlJc w:val="left"/>
       <w:pPr>
@@ -3160,7 +3178,7 @@
     <w:lvl w:ilvl="3">
       <w:start w:val="1"/>
       <w:numFmt w:val="decimal"/>
-      <w:pStyle w:val="Heading4"/>
+      <w:pStyle w:val="Nagwek4"/>
       <w:lvlText w:val="%1.%2.%3.%4"/>
       <w:lvlJc w:val="left"/>
       <w:pPr>
@@ -3170,7 +3188,7 @@
     <w:lvl w:ilvl="4">
       <w:start w:val="1"/>
       <w:numFmt w:val="decimal"/>
-      <w:pStyle w:val="Heading5"/>
+      <w:pStyle w:val="Nagwek5"/>
       <w:lvlText w:val="%1.%2.%3.%4.%5"/>
       <w:lvlJc w:val="left"/>
       <w:pPr>
@@ -3180,7 +3198,7 @@
     <w:lvl w:ilvl="5">
       <w:start w:val="1"/>
       <w:numFmt w:val="decimal"/>
-      <w:pStyle w:val="Heading6"/>
+      <w:pStyle w:val="Nagwek6"/>
       <w:lvlText w:val="%1.%2.%3.%4.%5.%6"/>
       <w:lvlJc w:val="left"/>
       <w:pPr>
@@ -3190,7 +3208,7 @@
     <w:lvl w:ilvl="6">
       <w:start w:val="1"/>
       <w:numFmt w:val="decimal"/>
-      <w:pStyle w:val="Heading7"/>
+      <w:pStyle w:val="Nagwek7"/>
       <w:lvlText w:val="%1.%2.%3.%4.%5.%6.%7"/>
       <w:lvlJc w:val="left"/>
       <w:pPr>
@@ -3200,7 +3218,7 @@
     <w:lvl w:ilvl="7">
       <w:start w:val="1"/>
       <w:numFmt w:val="decimal"/>
-      <w:pStyle w:val="Heading8"/>
+      <w:pStyle w:val="Nagwek8"/>
       <w:lvlText w:val="%1.%2.%3.%4.%5.%6.%7.%8"/>
       <w:lvlJc w:val="left"/>
       <w:pPr>
@@ -3210,7 +3228,7 @@
     <w:lvl w:ilvl="8">
       <w:start w:val="1"/>
       <w:numFmt w:val="decimal"/>
-      <w:pStyle w:val="Heading9"/>
+      <w:pStyle w:val="Nagwek9"/>
       <w:lvlText w:val="%1.%2.%3.%4.%5.%6.%7.%8.%9"/>
       <w:lvlJc w:val="left"/>
       <w:pPr>
@@ -3633,7 +3651,7 @@
     <w:lsdException w:name="Unresolved Mention" w:semiHidden="1" w:unhideWhenUsed="1"/>
     <w:lsdException w:name="Smart Link" w:semiHidden="1" w:unhideWhenUsed="1"/>
   </w:latentStyles>
-  <w:style w:type="paragraph" w:default="1" w:styleId="Normal">
+  <w:style w:type="paragraph" w:default="1" w:styleId="Normalny">
     <w:name w:val="Normal"/>
     <w:qFormat/>
     <w:rsid w:val="00FB4A17"/>
@@ -3649,11 +3667,11 @@
       <w14:ligatures w14:val="none"/>
     </w:rPr>
   </w:style>
-  <w:style w:type="paragraph" w:styleId="Heading1">
+  <w:style w:type="paragraph" w:styleId="Nagwek1">
     <w:name w:val="heading 1"/>
-    <w:basedOn w:val="Normal"/>
-    <w:next w:val="Normal"/>
-    <w:link w:val="Heading1Char"/>
+    <w:basedOn w:val="Normalny"/>
+    <w:next w:val="Normalny"/>
+    <w:link w:val="Nagwek1Znak"/>
     <w:uiPriority w:val="9"/>
     <w:qFormat/>
     <w:rsid w:val="00FB4A17"/>
@@ -3673,11 +3691,11 @@
       <w:szCs w:val="40"/>
     </w:rPr>
   </w:style>
-  <w:style w:type="paragraph" w:styleId="Heading2">
+  <w:style w:type="paragraph" w:styleId="Nagwek2">
     <w:name w:val="heading 2"/>
-    <w:basedOn w:val="Normal"/>
-    <w:next w:val="Normal"/>
-    <w:link w:val="Heading2Char"/>
+    <w:basedOn w:val="Normalny"/>
+    <w:next w:val="Normalny"/>
+    <w:link w:val="Nagwek2Znak"/>
     <w:uiPriority w:val="9"/>
     <w:unhideWhenUsed/>
     <w:qFormat/>
@@ -3699,11 +3717,11 @@
       <w:szCs w:val="32"/>
     </w:rPr>
   </w:style>
-  <w:style w:type="paragraph" w:styleId="Heading3">
+  <w:style w:type="paragraph" w:styleId="Nagwek3">
     <w:name w:val="heading 3"/>
-    <w:basedOn w:val="Normal"/>
-    <w:next w:val="Normal"/>
-    <w:link w:val="Heading3Char"/>
+    <w:basedOn w:val="Normalny"/>
+    <w:next w:val="Normalny"/>
+    <w:link w:val="Nagwek3Znak"/>
     <w:uiPriority w:val="9"/>
     <w:unhideWhenUsed/>
     <w:qFormat/>
@@ -3725,11 +3743,11 @@
       <w:szCs w:val="28"/>
     </w:rPr>
   </w:style>
-  <w:style w:type="paragraph" w:styleId="Heading4">
+  <w:style w:type="paragraph" w:styleId="Nagwek4">
     <w:name w:val="heading 4"/>
-    <w:basedOn w:val="Normal"/>
-    <w:next w:val="Normal"/>
-    <w:link w:val="Heading4Char"/>
+    <w:basedOn w:val="Normalny"/>
+    <w:next w:val="Normalny"/>
+    <w:link w:val="Nagwek4Znak"/>
     <w:uiPriority w:val="9"/>
     <w:semiHidden/>
     <w:unhideWhenUsed/>
@@ -3752,11 +3770,11 @@
       <w:color w:val="0F4761" w:themeColor="accent1" w:themeShade="BF"/>
     </w:rPr>
   </w:style>
-  <w:style w:type="paragraph" w:styleId="Heading5">
+  <w:style w:type="paragraph" w:styleId="Nagwek5">
     <w:name w:val="heading 5"/>
-    <w:basedOn w:val="Normal"/>
-    <w:next w:val="Normal"/>
-    <w:link w:val="Heading5Char"/>
+    <w:basedOn w:val="Normalny"/>
+    <w:next w:val="Normalny"/>
+    <w:link w:val="Nagwek5Znak"/>
     <w:uiPriority w:val="9"/>
     <w:semiHidden/>
     <w:unhideWhenUsed/>
@@ -3777,11 +3795,11 @@
       <w:color w:val="0F4761" w:themeColor="accent1" w:themeShade="BF"/>
     </w:rPr>
   </w:style>
-  <w:style w:type="paragraph" w:styleId="Heading6">
+  <w:style w:type="paragraph" w:styleId="Nagwek6">
     <w:name w:val="heading 6"/>
-    <w:basedOn w:val="Normal"/>
-    <w:next w:val="Normal"/>
-    <w:link w:val="Heading6Char"/>
+    <w:basedOn w:val="Normalny"/>
+    <w:next w:val="Normalny"/>
+    <w:link w:val="Nagwek6Znak"/>
     <w:uiPriority w:val="9"/>
     <w:semiHidden/>
     <w:unhideWhenUsed/>
@@ -3804,11 +3822,11 @@
       <w:color w:val="595959" w:themeColor="text1" w:themeTint="A6"/>
     </w:rPr>
   </w:style>
-  <w:style w:type="paragraph" w:styleId="Heading7">
+  <w:style w:type="paragraph" w:styleId="Nagwek7">
     <w:name w:val="heading 7"/>
-    <w:basedOn w:val="Normal"/>
-    <w:next w:val="Normal"/>
-    <w:link w:val="Heading7Char"/>
+    <w:basedOn w:val="Normalny"/>
+    <w:next w:val="Normalny"/>
+    <w:link w:val="Nagwek7Znak"/>
     <w:uiPriority w:val="9"/>
     <w:semiHidden/>
     <w:unhideWhenUsed/>
@@ -3829,11 +3847,11 @@
       <w:color w:val="595959" w:themeColor="text1" w:themeTint="A6"/>
     </w:rPr>
   </w:style>
-  <w:style w:type="paragraph" w:styleId="Heading8">
+  <w:style w:type="paragraph" w:styleId="Nagwek8">
     <w:name w:val="heading 8"/>
-    <w:basedOn w:val="Normal"/>
-    <w:next w:val="Normal"/>
-    <w:link w:val="Heading8Char"/>
+    <w:basedOn w:val="Normalny"/>
+    <w:next w:val="Normalny"/>
+    <w:link w:val="Nagwek8Znak"/>
     <w:uiPriority w:val="9"/>
     <w:semiHidden/>
     <w:unhideWhenUsed/>
@@ -3856,11 +3874,11 @@
       <w:color w:val="272727" w:themeColor="text1" w:themeTint="D8"/>
     </w:rPr>
   </w:style>
-  <w:style w:type="paragraph" w:styleId="Heading9">
+  <w:style w:type="paragraph" w:styleId="Nagwek9">
     <w:name w:val="heading 9"/>
-    <w:basedOn w:val="Normal"/>
-    <w:next w:val="Normal"/>
-    <w:link w:val="Heading9Char"/>
+    <w:basedOn w:val="Normalny"/>
+    <w:next w:val="Normalny"/>
+    <w:link w:val="Nagwek9Znak"/>
     <w:uiPriority w:val="9"/>
     <w:semiHidden/>
     <w:unhideWhenUsed/>
@@ -3881,13 +3899,13 @@
       <w:color w:val="272727" w:themeColor="text1" w:themeTint="D8"/>
     </w:rPr>
   </w:style>
-  <w:style w:type="character" w:default="1" w:styleId="DefaultParagraphFont">
+  <w:style w:type="character" w:default="1" w:styleId="Domylnaczcionkaakapitu">
     <w:name w:val="Default Paragraph Font"/>
     <w:uiPriority w:val="1"/>
     <w:semiHidden/>
     <w:unhideWhenUsed/>
   </w:style>
-  <w:style w:type="table" w:default="1" w:styleId="TableNormal">
+  <w:style w:type="table" w:default="1" w:styleId="Standardowy">
     <w:name w:val="Normal Table"/>
     <w:uiPriority w:val="99"/>
     <w:semiHidden/>
@@ -3902,16 +3920,16 @@
       </w:tblCellMar>
     </w:tblPr>
   </w:style>
-  <w:style w:type="numbering" w:default="1" w:styleId="NoList">
+  <w:style w:type="numbering" w:default="1" w:styleId="Bezlisty">
     <w:name w:val="No List"/>
     <w:uiPriority w:val="99"/>
     <w:semiHidden/>
     <w:unhideWhenUsed/>
   </w:style>
-  <w:style w:type="character" w:customStyle="1" w:styleId="Heading1Char">
-    <w:name w:val="Heading 1 Char"/>
-    <w:basedOn w:val="DefaultParagraphFont"/>
-    <w:link w:val="Heading1"/>
+  <w:style w:type="character" w:customStyle="1" w:styleId="Nagwek1Znak">
+    <w:name w:val="Nagłówek 1 Znak"/>
+    <w:basedOn w:val="Domylnaczcionkaakapitu"/>
+    <w:link w:val="Nagwek1"/>
     <w:uiPriority w:val="9"/>
     <w:rsid w:val="00F66F17"/>
     <w:rPr>
@@ -3921,10 +3939,10 @@
       <w:szCs w:val="40"/>
     </w:rPr>
   </w:style>
-  <w:style w:type="character" w:customStyle="1" w:styleId="Heading2Char">
-    <w:name w:val="Heading 2 Char"/>
-    <w:basedOn w:val="DefaultParagraphFont"/>
-    <w:link w:val="Heading2"/>
+  <w:style w:type="character" w:customStyle="1" w:styleId="Nagwek2Znak">
+    <w:name w:val="Nagłówek 2 Znak"/>
+    <w:basedOn w:val="Domylnaczcionkaakapitu"/>
+    <w:link w:val="Nagwek2"/>
     <w:uiPriority w:val="9"/>
     <w:rsid w:val="00F66F17"/>
     <w:rPr>
@@ -3934,10 +3952,10 @@
       <w:szCs w:val="32"/>
     </w:rPr>
   </w:style>
-  <w:style w:type="character" w:customStyle="1" w:styleId="Heading3Char">
-    <w:name w:val="Heading 3 Char"/>
-    <w:basedOn w:val="DefaultParagraphFont"/>
-    <w:link w:val="Heading3"/>
+  <w:style w:type="character" w:customStyle="1" w:styleId="Nagwek3Znak">
+    <w:name w:val="Nagłówek 3 Znak"/>
+    <w:basedOn w:val="Domylnaczcionkaakapitu"/>
+    <w:link w:val="Nagwek3"/>
     <w:uiPriority w:val="9"/>
     <w:rsid w:val="00F66F17"/>
     <w:rPr>
@@ -3947,10 +3965,10 @@
       <w:szCs w:val="28"/>
     </w:rPr>
   </w:style>
-  <w:style w:type="character" w:customStyle="1" w:styleId="Heading4Char">
-    <w:name w:val="Heading 4 Char"/>
-    <w:basedOn w:val="DefaultParagraphFont"/>
-    <w:link w:val="Heading4"/>
+  <w:style w:type="character" w:customStyle="1" w:styleId="Nagwek4Znak">
+    <w:name w:val="Nagłówek 4 Znak"/>
+    <w:basedOn w:val="Domylnaczcionkaakapitu"/>
+    <w:link w:val="Nagwek4"/>
     <w:uiPriority w:val="9"/>
     <w:semiHidden/>
     <w:rsid w:val="00F66F17"/>
@@ -3961,10 +3979,10 @@
       <w:color w:val="0F4761" w:themeColor="accent1" w:themeShade="BF"/>
     </w:rPr>
   </w:style>
-  <w:style w:type="character" w:customStyle="1" w:styleId="Heading5Char">
-    <w:name w:val="Heading 5 Char"/>
-    <w:basedOn w:val="DefaultParagraphFont"/>
-    <w:link w:val="Heading5"/>
+  <w:style w:type="character" w:customStyle="1" w:styleId="Nagwek5Znak">
+    <w:name w:val="Nagłówek 5 Znak"/>
+    <w:basedOn w:val="Domylnaczcionkaakapitu"/>
+    <w:link w:val="Nagwek5"/>
     <w:uiPriority w:val="9"/>
     <w:semiHidden/>
     <w:rsid w:val="00F66F17"/>
@@ -3973,10 +3991,10 @@
       <w:color w:val="0F4761" w:themeColor="accent1" w:themeShade="BF"/>
     </w:rPr>
   </w:style>
-  <w:style w:type="character" w:customStyle="1" w:styleId="Heading6Char">
-    <w:name w:val="Heading 6 Char"/>
-    <w:basedOn w:val="DefaultParagraphFont"/>
-    <w:link w:val="Heading6"/>
+  <w:style w:type="character" w:customStyle="1" w:styleId="Nagwek6Znak">
+    <w:name w:val="Nagłówek 6 Znak"/>
+    <w:basedOn w:val="Domylnaczcionkaakapitu"/>
+    <w:link w:val="Nagwek6"/>
     <w:uiPriority w:val="9"/>
     <w:semiHidden/>
     <w:rsid w:val="00F66F17"/>
@@ -3987,10 +4005,10 @@
       <w:color w:val="595959" w:themeColor="text1" w:themeTint="A6"/>
     </w:rPr>
   </w:style>
-  <w:style w:type="character" w:customStyle="1" w:styleId="Heading7Char">
-    <w:name w:val="Heading 7 Char"/>
-    <w:basedOn w:val="DefaultParagraphFont"/>
-    <w:link w:val="Heading7"/>
+  <w:style w:type="character" w:customStyle="1" w:styleId="Nagwek7Znak">
+    <w:name w:val="Nagłówek 7 Znak"/>
+    <w:basedOn w:val="Domylnaczcionkaakapitu"/>
+    <w:link w:val="Nagwek7"/>
     <w:uiPriority w:val="9"/>
     <w:semiHidden/>
     <w:rsid w:val="00F66F17"/>
@@ -3999,10 +4017,10 @@
       <w:color w:val="595959" w:themeColor="text1" w:themeTint="A6"/>
     </w:rPr>
   </w:style>
-  <w:style w:type="character" w:customStyle="1" w:styleId="Heading8Char">
-    <w:name w:val="Heading 8 Char"/>
-    <w:basedOn w:val="DefaultParagraphFont"/>
-    <w:link w:val="Heading8"/>
+  <w:style w:type="character" w:customStyle="1" w:styleId="Nagwek8Znak">
+    <w:name w:val="Nagłówek 8 Znak"/>
+    <w:basedOn w:val="Domylnaczcionkaakapitu"/>
+    <w:link w:val="Nagwek8"/>
     <w:uiPriority w:val="9"/>
     <w:semiHidden/>
     <w:rsid w:val="00F66F17"/>
@@ -4013,10 +4031,10 @@
       <w:color w:val="272727" w:themeColor="text1" w:themeTint="D8"/>
     </w:rPr>
   </w:style>
-  <w:style w:type="character" w:customStyle="1" w:styleId="Heading9Char">
-    <w:name w:val="Heading 9 Char"/>
-    <w:basedOn w:val="DefaultParagraphFont"/>
-    <w:link w:val="Heading9"/>
+  <w:style w:type="character" w:customStyle="1" w:styleId="Nagwek9Znak">
+    <w:name w:val="Nagłówek 9 Znak"/>
+    <w:basedOn w:val="Domylnaczcionkaakapitu"/>
+    <w:link w:val="Nagwek9"/>
     <w:uiPriority w:val="9"/>
     <w:semiHidden/>
     <w:rsid w:val="00F66F17"/>
@@ -4025,11 +4043,11 @@
       <w:color w:val="272727" w:themeColor="text1" w:themeTint="D8"/>
     </w:rPr>
   </w:style>
-  <w:style w:type="paragraph" w:styleId="Title">
+  <w:style w:type="paragraph" w:styleId="Tytu">
     <w:name w:val="Title"/>
-    <w:basedOn w:val="Normal"/>
-    <w:next w:val="Normal"/>
-    <w:link w:val="TitleChar"/>
+    <w:basedOn w:val="Normalny"/>
+    <w:next w:val="Normalny"/>
+    <w:link w:val="TytuZnak"/>
     <w:uiPriority w:val="10"/>
     <w:qFormat/>
     <w:rsid w:val="00F66F17"/>
@@ -4045,10 +4063,10 @@
       <w:szCs w:val="56"/>
     </w:rPr>
   </w:style>
-  <w:style w:type="character" w:customStyle="1" w:styleId="TitleChar">
-    <w:name w:val="Title Char"/>
-    <w:basedOn w:val="DefaultParagraphFont"/>
-    <w:link w:val="Title"/>
+  <w:style w:type="character" w:customStyle="1" w:styleId="TytuZnak">
+    <w:name w:val="Tytuł Znak"/>
+    <w:basedOn w:val="Domylnaczcionkaakapitu"/>
+    <w:link w:val="Tytu"/>
     <w:uiPriority w:val="10"/>
     <w:rsid w:val="00F66F17"/>
     <w:rPr>
@@ -4059,11 +4077,11 @@
       <w:szCs w:val="56"/>
     </w:rPr>
   </w:style>
-  <w:style w:type="paragraph" w:styleId="Subtitle">
+  <w:style w:type="paragraph" w:styleId="Podtytu">
     <w:name w:val="Subtitle"/>
-    <w:basedOn w:val="Normal"/>
-    <w:next w:val="Normal"/>
-    <w:link w:val="SubtitleChar"/>
+    <w:basedOn w:val="Normalny"/>
+    <w:next w:val="Normalny"/>
+    <w:link w:val="PodtytuZnak"/>
     <w:uiPriority w:val="11"/>
     <w:qFormat/>
     <w:rsid w:val="00F66F17"/>
@@ -4080,10 +4098,10 @@
       <w:szCs w:val="28"/>
     </w:rPr>
   </w:style>
-  <w:style w:type="character" w:customStyle="1" w:styleId="SubtitleChar">
-    <w:name w:val="Subtitle Char"/>
-    <w:basedOn w:val="DefaultParagraphFont"/>
-    <w:link w:val="Subtitle"/>
+  <w:style w:type="character" w:customStyle="1" w:styleId="PodtytuZnak">
+    <w:name w:val="Podtytuł Znak"/>
+    <w:basedOn w:val="Domylnaczcionkaakapitu"/>
+    <w:link w:val="Podtytu"/>
     <w:uiPriority w:val="11"/>
     <w:rsid w:val="00F66F17"/>
     <w:rPr>
@@ -4094,11 +4112,11 @@
       <w:szCs w:val="28"/>
     </w:rPr>
   </w:style>
-  <w:style w:type="paragraph" w:styleId="Quote">
+  <w:style w:type="paragraph" w:styleId="Cytat">
     <w:name w:val="Quote"/>
-    <w:basedOn w:val="Normal"/>
-    <w:next w:val="Normal"/>
-    <w:link w:val="QuoteChar"/>
+    <w:basedOn w:val="Normalny"/>
+    <w:next w:val="Normalny"/>
+    <w:link w:val="CytatZnak"/>
     <w:uiPriority w:val="29"/>
     <w:qFormat/>
     <w:rsid w:val="00F66F17"/>
@@ -4112,10 +4130,10 @@
       <w:color w:val="404040" w:themeColor="text1" w:themeTint="BF"/>
     </w:rPr>
   </w:style>
-  <w:style w:type="character" w:customStyle="1" w:styleId="QuoteChar">
-    <w:name w:val="Quote Char"/>
-    <w:basedOn w:val="DefaultParagraphFont"/>
-    <w:link w:val="Quote"/>
+  <w:style w:type="character" w:customStyle="1" w:styleId="CytatZnak">
+    <w:name w:val="Cytat Znak"/>
+    <w:basedOn w:val="Domylnaczcionkaakapitu"/>
+    <w:link w:val="Cytat"/>
     <w:uiPriority w:val="29"/>
     <w:rsid w:val="00F66F17"/>
     <w:rPr>
@@ -4124,9 +4142,9 @@
       <w:color w:val="404040" w:themeColor="text1" w:themeTint="BF"/>
     </w:rPr>
   </w:style>
-  <w:style w:type="paragraph" w:styleId="ListParagraph">
+  <w:style w:type="paragraph" w:styleId="Akapitzlist">
     <w:name w:val="List Paragraph"/>
-    <w:basedOn w:val="Normal"/>
+    <w:basedOn w:val="Normalny"/>
     <w:uiPriority w:val="34"/>
     <w:qFormat/>
     <w:rsid w:val="00F66F17"/>
@@ -4135,9 +4153,9 @@
       <w:contextualSpacing/>
     </w:pPr>
   </w:style>
-  <w:style w:type="character" w:styleId="IntenseEmphasis">
+  <w:style w:type="character" w:styleId="Wyrnienieintensywne">
     <w:name w:val="Intense Emphasis"/>
-    <w:basedOn w:val="DefaultParagraphFont"/>
+    <w:basedOn w:val="Domylnaczcionkaakapitu"/>
     <w:uiPriority w:val="21"/>
     <w:qFormat/>
     <w:rsid w:val="00F66F17"/>
@@ -4147,11 +4165,11 @@
       <w:color w:val="0F4761" w:themeColor="accent1" w:themeShade="BF"/>
     </w:rPr>
   </w:style>
-  <w:style w:type="paragraph" w:styleId="IntenseQuote">
+  <w:style w:type="paragraph" w:styleId="Cytatintensywny">
     <w:name w:val="Intense Quote"/>
-    <w:basedOn w:val="Normal"/>
-    <w:next w:val="Normal"/>
-    <w:link w:val="IntenseQuoteChar"/>
+    <w:basedOn w:val="Normalny"/>
+    <w:next w:val="Normalny"/>
+    <w:link w:val="CytatintensywnyZnak"/>
     <w:uiPriority w:val="30"/>
     <w:qFormat/>
     <w:rsid w:val="00F66F17"/>
@@ -4170,10 +4188,10 @@
       <w:color w:val="0F4761" w:themeColor="accent1" w:themeShade="BF"/>
     </w:rPr>
   </w:style>
-  <w:style w:type="character" w:customStyle="1" w:styleId="IntenseQuoteChar">
-    <w:name w:val="Intense Quote Char"/>
-    <w:basedOn w:val="DefaultParagraphFont"/>
-    <w:link w:val="IntenseQuote"/>
+  <w:style w:type="character" w:customStyle="1" w:styleId="CytatintensywnyZnak">
+    <w:name w:val="Cytat intensywny Znak"/>
+    <w:basedOn w:val="Domylnaczcionkaakapitu"/>
+    <w:link w:val="Cytatintensywny"/>
     <w:uiPriority w:val="30"/>
     <w:rsid w:val="00F66F17"/>
     <w:rPr>
@@ -4182,9 +4200,9 @@
       <w:color w:val="0F4761" w:themeColor="accent1" w:themeShade="BF"/>
     </w:rPr>
   </w:style>
-  <w:style w:type="character" w:styleId="IntenseReference">
+  <w:style w:type="character" w:styleId="Odwoanieintensywne">
     <w:name w:val="Intense Reference"/>
-    <w:basedOn w:val="DefaultParagraphFont"/>
+    <w:basedOn w:val="Domylnaczcionkaakapitu"/>
     <w:uiPriority w:val="32"/>
     <w:qFormat/>
     <w:rsid w:val="00F66F17"/>
@@ -4196,10 +4214,10 @@
       <w:spacing w:val="5"/>
     </w:rPr>
   </w:style>
-  <w:style w:type="paragraph" w:styleId="TOCHeading">
+  <w:style w:type="paragraph" w:styleId="Nagwekspisutreci">
     <w:name w:val="TOC Heading"/>
-    <w:basedOn w:val="Heading1"/>
-    <w:next w:val="Normal"/>
+    <w:basedOn w:val="Nagwek1"/>
+    <w:next w:val="Normalny"/>
     <w:uiPriority w:val="39"/>
     <w:unhideWhenUsed/>
     <w:qFormat/>
@@ -4216,10 +4234,10 @@
       <w:szCs w:val="32"/>
     </w:rPr>
   </w:style>
-  <w:style w:type="paragraph" w:styleId="TOC1">
+  <w:style w:type="paragraph" w:styleId="Spistreci1">
     <w:name w:val="toc 1"/>
-    <w:basedOn w:val="Normal"/>
-    <w:next w:val="Normal"/>
+    <w:basedOn w:val="Normalny"/>
+    <w:next w:val="Normalny"/>
     <w:autoRedefine/>
     <w:uiPriority w:val="39"/>
     <w:unhideWhenUsed/>
@@ -4228,9 +4246,9 @@
       <w:spacing w:after="100"/>
     </w:pPr>
   </w:style>
-  <w:style w:type="character" w:styleId="Hyperlink">
+  <w:style w:type="character" w:styleId="Hipercze">
     <w:name w:val="Hyperlink"/>
-    <w:basedOn w:val="DefaultParagraphFont"/>
+    <w:basedOn w:val="Domylnaczcionkaakapitu"/>
     <w:uiPriority w:val="99"/>
     <w:unhideWhenUsed/>
     <w:rsid w:val="00FB4A17"/>
@@ -4239,10 +4257,10 @@
       <w:u w:val="single"/>
     </w:rPr>
   </w:style>
-  <w:style w:type="paragraph" w:styleId="TOC2">
+  <w:style w:type="paragraph" w:styleId="Spistreci2">
     <w:name w:val="toc 2"/>
-    <w:basedOn w:val="Normal"/>
-    <w:next w:val="Normal"/>
+    <w:basedOn w:val="Normalny"/>
+    <w:next w:val="Normalny"/>
     <w:autoRedefine/>
     <w:uiPriority w:val="39"/>
     <w:unhideWhenUsed/>
@@ -4252,10 +4270,10 @@
       <w:ind w:left="200"/>
     </w:pPr>
   </w:style>
-  <w:style w:type="paragraph" w:styleId="TOC3">
+  <w:style w:type="paragraph" w:styleId="Spistreci3">
     <w:name w:val="toc 3"/>
-    <w:basedOn w:val="Normal"/>
-    <w:next w:val="Normal"/>
+    <w:basedOn w:val="Normalny"/>
+    <w:next w:val="Normalny"/>
     <w:autoRedefine/>
     <w:uiPriority w:val="39"/>
     <w:unhideWhenUsed/>

</xml_diff>